<commit_message>
Added updated updated documents to /'Project Documents'
</commit_message>
<xml_diff>
--- a/Project Documents/Sprint Review ii.docx
+++ b/Project Documents/Sprint Review ii.docx
@@ -116,7 +116,7 @@
         </w:rPr>
         <w:t xml:space="preserve">+</w:t>
         <w:tab/>
-        <w:t xml:space="preserve">Work has begun on User Story 14 - As a player, I want to be able to view the board state so that I </w:t>
+        <w:t xml:space="preserve">Work has begun on User Story 13 - As a player, I want to be able to view the board state so that I </w:t>
       </w:r>
     </w:p>
     <w:p>
@@ -694,33 +694,6 @@
           <w:between w:space="0" w:sz="0" w:val="nil"/>
         </w:pBdr>
         <w:shd w:fill="auto" w:val="clear"/>
-        <w:spacing w:after="0" w:before="0" w:line="360" w:lineRule="auto"/>
-        <w:ind w:left="0" w:right="0" w:firstLine="0"/>
-        <w:jc w:val="both"/>
-        <w:rPr/>
-      </w:pPr>
-      <w:r>
-        <w:rPr>
-          <w:rtl w:val="0"/>
-        </w:rPr>
-        <w:t xml:space="preserve">+</w:t>
-        <w:tab/>
-      </w:r>
-    </w:p>
-    <w:p>
-      <w:pPr>
-        <w:keepNext w:val="0"/>
-        <w:keepLines w:val="0"/>
-        <w:pageBreakBefore w:val="0"/>
-        <w:widowControl w:val="1"/>
-        <w:pBdr>
-          <w:top w:space="0" w:sz="0" w:val="nil"/>
-          <w:left w:space="0" w:sz="0" w:val="nil"/>
-          <w:bottom w:space="0" w:sz="0" w:val="nil"/>
-          <w:right w:space="0" w:sz="0" w:val="nil"/>
-          <w:between w:space="0" w:sz="0" w:val="nil"/>
-        </w:pBdr>
-        <w:shd w:fill="auto" w:val="clear"/>
         <w:spacing w:after="0" w:before="0" w:line="276" w:lineRule="auto"/>
         <w:ind w:left="720" w:right="0" w:firstLine="0"/>
         <w:jc w:val="left"/>
@@ -867,7 +840,7 @@
         </w:rPr>
         <w:t xml:space="preserve">+</w:t>
         <w:tab/>
-        <w:t xml:space="preserve">Presentation went well, the material we had worked well with the presentation format</w:t>
+        <w:t xml:space="preserve">Presentation went well, the material we had worked well with the presentation format.</w:t>
       </w:r>
     </w:p>
     <w:p>

</xml_diff>